<commit_message>
Changes for Section 1
</commit_message>
<xml_diff>
--- a/Section 1.docx
+++ b/Section 1.docx
@@ -1,6 +1,6 @@
 
 <file path=word/document.xml><?xml version="1.0" encoding="utf-8"?>
-<w:document xmlns:wpc="http://schemas.microsoft.com/office/word/2010/wordprocessingCanvas" xmlns:cx="http://schemas.microsoft.com/office/drawing/2014/chartex" xmlns:cx1="http://schemas.microsoft.com/office/drawing/2015/9/8/chartex" xmlns:cx2="http://schemas.microsoft.com/office/drawing/2015/10/21/chartex" xmlns:cx3="http://schemas.microsoft.com/office/drawing/2016/5/9/chartex" xmlns:cx4="http://schemas.microsoft.com/office/drawing/2016/5/10/chartex" xmlns:cx5="http://schemas.microsoft.com/office/drawing/2016/5/11/chartex" xmlns:cx6="http://schemas.microsoft.com/office/drawing/2016/5/12/chartex" xmlns:cx7="http://schemas.microsoft.com/office/drawing/2016/5/13/chartex" xmlns:cx8="http://schemas.microsoft.com/office/drawing/2016/5/14/chartex" xmlns:mc="http://schemas.openxmlformats.org/markup-compatibility/2006" xmlns:aink="http://schemas.microsoft.com/office/drawing/2016/ink" xmlns:am3d="http://schemas.microsoft.com/office/drawing/2017/model3d" xmlns:o="urn:schemas-microsoft-com:office:office" xmlns:r="http://schemas.openxmlformats.org/officeDocument/2006/relationships" xmlns:m="http://schemas.openxmlformats.org/officeDocument/2006/math" xmlns:v="urn:schemas-microsoft-com:vml" xmlns:wp14="http://schemas.microsoft.com/office/word/2010/wordprocessingDrawing" xmlns:wp="http://schemas.openxmlformats.org/drawingml/2006/wordprocessingDrawing" xmlns:w10="urn:schemas-microsoft-com:office:word" xmlns:w="http://schemas.openxmlformats.org/wordprocessingml/2006/main" xmlns:w14="http://schemas.microsoft.com/office/word/2010/wordml" xmlns:w15="http://schemas.microsoft.com/office/word/2012/wordml" xmlns:w16cex="http://schemas.microsoft.com/office/word/2018/wordml/cex" xmlns:w16cid="http://schemas.microsoft.com/office/word/2016/wordml/cid" xmlns:w16="http://schemas.microsoft.com/office/word/2018/wordml" xmlns:w16se="http://schemas.microsoft.com/office/word/2015/wordml/symex" xmlns:wpg="http://schemas.microsoft.com/office/word/2010/wordprocessingGroup" xmlns:wpi="http://schemas.microsoft.com/office/word/2010/wordprocessingInk" xmlns:wne="http://schemas.microsoft.com/office/word/2006/wordml" xmlns:wps="http://schemas.microsoft.com/office/word/2010/wordprocessingShape" mc:Ignorable="w14 w15 w16se w16cid w16 w16cex wp14">
+<w:document xmlns:wpc="http://schemas.microsoft.com/office/word/2010/wordprocessingCanvas" xmlns:cx="http://schemas.microsoft.com/office/drawing/2014/chartex" xmlns:cx1="http://schemas.microsoft.com/office/drawing/2015/9/8/chartex" xmlns:cx2="http://schemas.microsoft.com/office/drawing/2015/10/21/chartex" xmlns:cx3="http://schemas.microsoft.com/office/drawing/2016/5/9/chartex" xmlns:cx4="http://schemas.microsoft.com/office/drawing/2016/5/10/chartex" xmlns:cx5="http://schemas.microsoft.com/office/drawing/2016/5/11/chartex" xmlns:cx6="http://schemas.microsoft.com/office/drawing/2016/5/12/chartex" xmlns:cx7="http://schemas.microsoft.com/office/drawing/2016/5/13/chartex" xmlns:cx8="http://schemas.microsoft.com/office/drawing/2016/5/14/chartex" xmlns:mc="http://schemas.openxmlformats.org/markup-compatibility/2006" xmlns:aink="http://schemas.microsoft.com/office/drawing/2016/ink" xmlns:am3d="http://schemas.microsoft.com/office/drawing/2017/model3d" xmlns:o="urn:schemas-microsoft-com:office:office" xmlns:r="http://schemas.openxmlformats.org/officeDocument/2006/relationships" xmlns:m="http://schemas.openxmlformats.org/officeDocument/2006/math" xmlns:v="urn:schemas-microsoft-com:vml" xmlns:wp14="http://schemas.microsoft.com/office/word/2010/wordprocessingDrawing" xmlns:wp="http://schemas.openxmlformats.org/drawingml/2006/wordprocessingDrawing" xmlns:w10="urn:schemas-microsoft-com:office:word" xmlns:w="http://schemas.openxmlformats.org/wordprocessingml/2006/main" xmlns:w14="http://schemas.microsoft.com/office/word/2010/wordml" xmlns:w15="http://schemas.microsoft.com/office/word/2012/wordml" xmlns:w16cex="http://schemas.microsoft.com/office/word/2018/wordml/cex" xmlns:w16cid="http://schemas.microsoft.com/office/word/2016/wordml/cid" xmlns:w16="http://schemas.microsoft.com/office/word/2018/wordml" xmlns:w16sdtdh="http://schemas.microsoft.com/office/word/2020/wordml/sdtdatahash" xmlns:w16se="http://schemas.microsoft.com/office/word/2015/wordml/symex" xmlns:wpg="http://schemas.microsoft.com/office/word/2010/wordprocessingGroup" xmlns:wpi="http://schemas.microsoft.com/office/word/2010/wordprocessingInk" xmlns:wne="http://schemas.microsoft.com/office/word/2006/wordml" xmlns:wps="http://schemas.microsoft.com/office/word/2010/wordprocessingShape" mc:Ignorable="w14 w15 w16se w16cid w16 w16cex w16sdtdh wp14">
   <w:body>
     <w:p>
       <w:pPr>
@@ -35,23 +35,7 @@
           <w:color w:val="000000"/>
           <w:highlight w:val="yellow"/>
         </w:rPr>
-        <w:t xml:space="preserve">State the members of the test team, their roles and responsibilities, and the estimated effort required of each team member, and for the </w:t>
-      </w:r>
-      <w:proofErr w:type="gramStart"/>
-      <w:r>
-        <w:rPr>
-          <w:color w:val="000000"/>
-          <w:highlight w:val="yellow"/>
-        </w:rPr>
-        <w:t>team as a whole</w:t>
-      </w:r>
-      <w:proofErr w:type="gramEnd"/>
-      <w:r>
-        <w:rPr>
-          <w:color w:val="000000"/>
-          <w:highlight w:val="yellow"/>
-        </w:rPr>
-        <w:t>.</w:t>
+        <w:t>State the members of the test team, their roles and responsibilities, and the estimated effort required of each team member, and for the team as a whole.</w:t>
       </w:r>
     </w:p>
     <w:p>
@@ -208,6 +192,9 @@
                 <w:between w:val="nil"/>
               </w:pBdr>
             </w:pPr>
+            <w:r>
+              <w:t>Taylor</w:t>
+            </w:r>
           </w:p>
         </w:tc>
         <w:tc>
@@ -231,6 +218,117 @@
                 <w:between w:val="nil"/>
               </w:pBdr>
             </w:pPr>
+            <w:r>
+              <w:t>Grandmaster</w:t>
+            </w:r>
+          </w:p>
+        </w:tc>
+      </w:tr>
+      <w:tr>
+        <w:tc>
+          <w:tcPr>
+            <w:tcW w:w="3016" w:type="dxa"/>
+            <w:tcBorders>
+              <w:top w:val="single" w:sz="6" w:space="0" w:color="000000"/>
+              <w:left w:val="single" w:sz="6" w:space="0" w:color="000000"/>
+              <w:bottom w:val="single" w:sz="6" w:space="0" w:color="000000"/>
+              <w:right w:val="single" w:sz="6" w:space="0" w:color="000000"/>
+            </w:tcBorders>
+            <w:vAlign w:val="center"/>
+          </w:tcPr>
+          <w:p>
+            <w:pPr>
+              <w:pBdr>
+                <w:top w:val="nil"/>
+                <w:left w:val="nil"/>
+                <w:bottom w:val="nil"/>
+                <w:right w:val="nil"/>
+                <w:between w:val="nil"/>
+              </w:pBdr>
+            </w:pPr>
+            <w:r>
+              <w:t>Ben</w:t>
+            </w:r>
+          </w:p>
+        </w:tc>
+        <w:tc>
+          <w:tcPr>
+            <w:tcW w:w="6464" w:type="dxa"/>
+            <w:tcBorders>
+              <w:top w:val="single" w:sz="6" w:space="0" w:color="000000"/>
+              <w:left w:val="single" w:sz="6" w:space="0" w:color="000000"/>
+              <w:bottom w:val="single" w:sz="6" w:space="0" w:color="000000"/>
+              <w:right w:val="single" w:sz="6" w:space="0" w:color="000000"/>
+            </w:tcBorders>
+            <w:vAlign w:val="center"/>
+          </w:tcPr>
+          <w:p>
+            <w:pPr>
+              <w:pBdr>
+                <w:top w:val="nil"/>
+                <w:left w:val="nil"/>
+                <w:bottom w:val="nil"/>
+                <w:right w:val="nil"/>
+                <w:between w:val="nil"/>
+              </w:pBdr>
+            </w:pPr>
+            <w:r>
+              <w:t>Obiwan</w:t>
+            </w:r>
+          </w:p>
+        </w:tc>
+      </w:tr>
+      <w:tr>
+        <w:tc>
+          <w:tcPr>
+            <w:tcW w:w="3016" w:type="dxa"/>
+            <w:tcBorders>
+              <w:top w:val="single" w:sz="6" w:space="0" w:color="000000"/>
+              <w:left w:val="single" w:sz="6" w:space="0" w:color="000000"/>
+              <w:bottom w:val="single" w:sz="6" w:space="0" w:color="000000"/>
+              <w:right w:val="single" w:sz="6" w:space="0" w:color="000000"/>
+            </w:tcBorders>
+            <w:vAlign w:val="center"/>
+          </w:tcPr>
+          <w:p>
+            <w:pPr>
+              <w:pBdr>
+                <w:top w:val="nil"/>
+                <w:left w:val="nil"/>
+                <w:bottom w:val="nil"/>
+                <w:right w:val="nil"/>
+                <w:between w:val="nil"/>
+              </w:pBdr>
+            </w:pPr>
+            <w:r>
+              <w:t>Conor</w:t>
+            </w:r>
+          </w:p>
+        </w:tc>
+        <w:tc>
+          <w:tcPr>
+            <w:tcW w:w="6464" w:type="dxa"/>
+            <w:tcBorders>
+              <w:top w:val="single" w:sz="6" w:space="0" w:color="000000"/>
+              <w:left w:val="single" w:sz="6" w:space="0" w:color="000000"/>
+              <w:bottom w:val="single" w:sz="6" w:space="0" w:color="000000"/>
+              <w:right w:val="single" w:sz="6" w:space="0" w:color="000000"/>
+            </w:tcBorders>
+            <w:vAlign w:val="center"/>
+          </w:tcPr>
+          <w:p>
+            <w:pPr>
+              <w:pBdr>
+                <w:top w:val="nil"/>
+                <w:left w:val="nil"/>
+                <w:bottom w:val="nil"/>
+                <w:right w:val="nil"/>
+                <w:between w:val="nil"/>
+              </w:pBdr>
+            </w:pPr>
+            <w:r>
+              <w:t>Chewbacca</w:t>
+            </w:r>
           </w:p>
         </w:tc>
       </w:tr>
@@ -614,23 +712,7 @@
           <w:color w:val="000000"/>
           <w:highlight w:val="yellow"/>
         </w:rPr>
-        <w:t xml:space="preserve">should have its own test case, however multiple requirements can be put in the same test </w:t>
-      </w:r>
-      <w:proofErr w:type="gramStart"/>
-      <w:r>
-        <w:rPr>
-          <w:color w:val="000000"/>
-          <w:highlight w:val="yellow"/>
-        </w:rPr>
-        <w:t>case</w:t>
-      </w:r>
-      <w:proofErr w:type="gramEnd"/>
-      <w:r>
-        <w:rPr>
-          <w:color w:val="000000"/>
-          <w:highlight w:val="yellow"/>
-        </w:rPr>
-        <w:t xml:space="preserve"> but provisions must be made to indicate the success or failure of each individual requirement.</w:t>
+        <w:t>should have its own test case, however multiple requirements can be put in the same test case but provisions must be made to indicate the success or failure of each individual requirement.</w:t>
       </w:r>
     </w:p>
     <w:p>
@@ -1047,7 +1129,7 @@
 </file>
 
 <file path=word/styles.xml><?xml version="1.0" encoding="utf-8"?>
-<w:styles xmlns:mc="http://schemas.openxmlformats.org/markup-compatibility/2006" xmlns:r="http://schemas.openxmlformats.org/officeDocument/2006/relationships" xmlns:w="http://schemas.openxmlformats.org/wordprocessingml/2006/main" xmlns:w14="http://schemas.microsoft.com/office/word/2010/wordml" xmlns:w15="http://schemas.microsoft.com/office/word/2012/wordml" xmlns:w16cex="http://schemas.microsoft.com/office/word/2018/wordml/cex" xmlns:w16cid="http://schemas.microsoft.com/office/word/2016/wordml/cid" xmlns:w16="http://schemas.microsoft.com/office/word/2018/wordml" xmlns:w16se="http://schemas.microsoft.com/office/word/2015/wordml/symex" mc:Ignorable="w14 w15 w16se w16cid w16 w16cex">
+<w:styles xmlns:mc="http://schemas.openxmlformats.org/markup-compatibility/2006" xmlns:r="http://schemas.openxmlformats.org/officeDocument/2006/relationships" xmlns:w="http://schemas.openxmlformats.org/wordprocessingml/2006/main" xmlns:w14="http://schemas.microsoft.com/office/word/2010/wordml" xmlns:w15="http://schemas.microsoft.com/office/word/2012/wordml" xmlns:w16cex="http://schemas.microsoft.com/office/word/2018/wordml/cex" xmlns:w16cid="http://schemas.microsoft.com/office/word/2016/wordml/cid" xmlns:w16="http://schemas.microsoft.com/office/word/2018/wordml" xmlns:w16sdtdh="http://schemas.microsoft.com/office/word/2020/wordml/sdtdatahash" xmlns:w16se="http://schemas.microsoft.com/office/word/2015/wordml/symex" mc:Ignorable="w14 w15 w16se w16cid w16 w16cex w16sdtdh">
   <w:docDefaults>
     <w:rPrDefault>
       <w:rPr>

</xml_diff>

<commit_message>
BEN DO NOT USE FORCE
</commit_message>
<xml_diff>
--- a/Section 1.docx
+++ b/Section 1.docx
@@ -362,6 +362,15 @@
           <w:szCs w:val="28"/>
         </w:rPr>
         <w:t xml:space="preserve">1.2. Testing Schedule </w:t>
+      </w:r>
+      <w:r>
+        <w:rPr>
+          <w:b/>
+          <w:i/>
+          <w:sz w:val="28"/>
+          <w:szCs w:val="28"/>
+        </w:rPr>
+        <w:t>HELP ME</w:t>
       </w:r>
       <w:r>
         <w:rPr>

</xml_diff>